<commit_message>
change a bit and modified the target file
 Committer: Orwa <Chais\@IASA.ORG>
</commit_message>
<xml_diff>
--- a/פירוק גיר.docx
+++ b/פירוק גיר.docx
@@ -134,14 +134,62 @@
           <w:rFonts w:hint="cs"/>
           <w:rtl/>
         </w:rPr>
-        <w:t>ב. בעזרת מנגנון שמירה על הטמפרטורה שנעשה בבית ספר על ידי ה' סנט-קלייר דוויל ו</w:t>
-      </w:r>
-      <w:r>
-        <w:rPr>
-          <w:rFonts w:hint="cs"/>
-          <w:rtl/>
-        </w:rPr>
-        <w:t xml:space="preserve">טרוסט במחקר שלהם על </w:t>
+        <w:t>ב. בעזרת מנגנון שמירה על הטמפרטורה שנעשה בבית ספר על ידי ה' סנט-</w:t>
+      </w:r>
+      <w:proofErr w:type="spellStart"/>
+      <w:r>
+        <w:rPr>
+          <w:rFonts w:hint="cs"/>
+          <w:rtl/>
+        </w:rPr>
+        <w:t>קלייר</w:t>
+      </w:r>
+      <w:proofErr w:type="spellEnd"/>
+      <w:r>
+        <w:rPr>
+          <w:rFonts w:hint="cs"/>
+          <w:rtl/>
+        </w:rPr>
+        <w:t xml:space="preserve"> </w:t>
+      </w:r>
+      <w:proofErr w:type="spellStart"/>
+      <w:r>
+        <w:rPr>
+          <w:rFonts w:hint="cs"/>
+          <w:rtl/>
+        </w:rPr>
+        <w:t>דוויל</w:t>
+      </w:r>
+      <w:proofErr w:type="spellEnd"/>
+      <w:r>
+        <w:rPr>
+          <w:rFonts w:hint="cs"/>
+          <w:rtl/>
+        </w:rPr>
+        <w:t xml:space="preserve"> </w:t>
+      </w:r>
+      <w:proofErr w:type="spellStart"/>
+      <w:r>
+        <w:rPr>
+          <w:rFonts w:hint="cs"/>
+          <w:rtl/>
+        </w:rPr>
+        <w:t>ו</w:t>
+      </w:r>
+      <w:r>
+        <w:rPr>
+          <w:rFonts w:hint="cs"/>
+          <w:rtl/>
+        </w:rPr>
+        <w:t>טרוסט</w:t>
+      </w:r>
+      <w:proofErr w:type="spellEnd"/>
+      <w:r>
+        <w:rPr>
+          <w:rFonts w:hint="cs"/>
+          <w:rtl/>
+        </w:rPr>
+        <w:t xml:space="preserve"> במחקר שלהם על </w:t>
       </w:r>
       <w:r>
         <w:rPr>
@@ -149,6 +197,13 @@
           <w:rtl/>
         </w:rPr>
         <w:t>ידי מצופף אדים (?)</w:t>
+      </w:r>
+      <w:r>
+        <w:rPr>
+          <w:rFonts w:hint="cs"/>
+          <w:rtl/>
+        </w:rPr>
+        <w:t xml:space="preserve"> </w:t>
       </w:r>
       <w:bookmarkStart w:id="0" w:name="_GoBack"/>
       <w:bookmarkEnd w:id="0"/>

</xml_diff>

<commit_message>
change of file, added a new line
</commit_message>
<xml_diff>
--- a/פירוק גיר.docx
+++ b/פירוק גיר.docx
@@ -101,6 +101,32 @@
     <w:p>
       <w:pPr>
         <w:pStyle w:val="a5"/>
+        <w:rPr>
+          <w:rFonts w:hint="cs"/>
+          <w:rtl/>
+        </w:rPr>
+      </w:pPr>
+      <w:r>
+        <w:rPr>
+          <w:rFonts w:hint="cs"/>
+          <w:rtl/>
+        </w:rPr>
+        <w:t>ג. התפתחות היסטורית</w:t>
+      </w:r>
+    </w:p>
+    <w:p>
+      <w:pPr>
+        <w:pStyle w:val="a5"/>
+        <w:rPr>
+          <w:rtl/>
+        </w:rPr>
+      </w:pPr>
+      <w:bookmarkStart w:id="0" w:name="_GoBack"/>
+      <w:bookmarkEnd w:id="0"/>
+    </w:p>
+    <w:p>
+      <w:pPr>
+        <w:pStyle w:val="a5"/>
         <w:numPr>
           <w:ilvl w:val="0"/>
           <w:numId w:val="1"/>
@@ -205,8 +231,6 @@
         </w:rPr>
         <w:t xml:space="preserve"> </w:t>
       </w:r>
-      <w:bookmarkStart w:id="0" w:name="_GoBack"/>
-      <w:bookmarkEnd w:id="0"/>
     </w:p>
     <w:sectPr>
       <w:pgSz w:w="11906" w:h="16838"/>

</xml_diff>